<commit_message>
Update LC_ICTPRG302 Assessment 2 v1-10.docx
</commit_message>
<xml_diff>
--- a/220601/LC_ICTPRG302 Assessment 2 v1-10.docx
+++ b/220601/LC_ICTPRG302 Assessment 2 v1-10.docx
@@ -829,7 +829,6 @@
         </w:rPr>
         <w:t xml:space="preserve">REMOTE </w:t>
       </w:r>
-      <w:proofErr w:type="spellStart"/>
       <w:r>
         <w:rPr>
           <w:rFonts w:eastAsia="MS Gothic" w:cs="Arial"/>
@@ -837,17 +836,7 @@
           <w:sz w:val="22"/>
           <w:szCs w:val="22"/>
         </w:rPr>
-        <w:t>Github</w:t>
-      </w:r>
-      <w:proofErr w:type="spellEnd"/>
-      <w:r>
-        <w:rPr>
-          <w:rFonts w:eastAsia="MS Gothic" w:cs="Arial"/>
-          <w:bCs/>
-          <w:sz w:val="22"/>
-          <w:szCs w:val="22"/>
-        </w:rPr>
-        <w:t xml:space="preserve"> repository (.zip)</w:t>
+        <w:t>Github repository (.zip)</w:t>
       </w:r>
     </w:p>
     <w:bookmarkEnd w:id="2"/>
@@ -1029,53 +1018,22 @@
           <w:sz w:val="22"/>
           <w:szCs w:val="32"/>
         </w:rPr>
-        <w:t>on behalf of their customer “</w:t>
-      </w:r>
-      <w:proofErr w:type="spellStart"/>
+        <w:t xml:space="preserve">on behalf of their customer “DigiCore”. </w:t>
+      </w:r>
       <w:r>
         <w:rPr>
           <w:sz w:val="22"/>
           <w:szCs w:val="32"/>
         </w:rPr>
-        <w:t>DigiCore</w:t>
-      </w:r>
-      <w:proofErr w:type="spellEnd"/>
+        <w:br/>
+      </w:r>
       <w:r>
         <w:rPr>
           <w:sz w:val="22"/>
           <w:szCs w:val="32"/>
         </w:rPr>
-        <w:t xml:space="preserve">”. </w:t>
-      </w:r>
-      <w:r>
-        <w:rPr>
-          <w:sz w:val="22"/>
-          <w:szCs w:val="32"/>
-        </w:rPr>
         <w:br/>
-      </w:r>
-      <w:r>
-        <w:rPr>
-          <w:sz w:val="22"/>
-          <w:szCs w:val="32"/>
-        </w:rPr>
-        <w:br/>
-      </w:r>
-      <w:proofErr w:type="spellStart"/>
-      <w:r>
-        <w:rPr>
-          <w:sz w:val="22"/>
-          <w:szCs w:val="32"/>
-        </w:rPr>
-        <w:t>DigiCore</w:t>
-      </w:r>
-      <w:proofErr w:type="spellEnd"/>
-      <w:r>
-        <w:rPr>
-          <w:sz w:val="22"/>
-          <w:szCs w:val="32"/>
-        </w:rPr>
-        <w:t xml:space="preserve"> </w:t>
+        <w:t xml:space="preserve">DigiCore </w:t>
       </w:r>
       <w:r>
         <w:rPr>
@@ -1692,6 +1650,28 @@
               <w:t>System to cope if one field is empty</w:t>
             </w:r>
           </w:p>
+          <w:p>
+            <w:pPr>
+              <w:pStyle w:val="ListParagraph10"/>
+              <w:numPr>
+                <w:ilvl w:val="0"/>
+                <w:numId w:val="17"/>
+              </w:numPr>
+              <w:suppressAutoHyphens/>
+              <w:spacing w:after="0" w:line="259" w:lineRule="auto"/>
+              <w:rPr>
+                <w:rFonts w:ascii="Arial" w:hAnsi="Arial" w:cs="Arial"/>
+                <w:lang w:val="en-AU" w:eastAsia="en-AU"/>
+              </w:rPr>
+            </w:pPr>
+            <w:r>
+              <w:rPr>
+                <w:rFonts w:ascii="Arial" w:hAnsi="Arial" w:cs="Arial"/>
+                <w:lang w:val="en-AU" w:eastAsia="en-AU"/>
+              </w:rPr>
+              <w:t>File to be encryted and unencrypted following ensuring program is running</w:t>
+            </w:r>
+          </w:p>
         </w:tc>
       </w:tr>
     </w:tbl>
@@ -1898,16 +1878,8 @@
               <w:rPr>
                 <w:szCs w:val="20"/>
               </w:rPr>
-              <w:t xml:space="preserve">What is the benefit of using the application for the </w:t>
-            </w:r>
-            <w:proofErr w:type="gramStart"/>
-            <w:r>
-              <w:rPr>
-                <w:szCs w:val="20"/>
-              </w:rPr>
-              <w:t>client</w:t>
-            </w:r>
-            <w:proofErr w:type="gramEnd"/>
+              <w:t>What is the benefit of using the application for the client</w:t>
+            </w:r>
           </w:p>
           <w:p>
             <w:pPr>
@@ -2047,16 +2019,8 @@
               <w:rPr>
                 <w:szCs w:val="20"/>
               </w:rPr>
-              <w:t xml:space="preserve"> (</w:t>
-            </w:r>
-            <w:proofErr w:type="gramStart"/>
-            <w:r>
-              <w:rPr>
-                <w:szCs w:val="20"/>
-              </w:rPr>
-              <w:t>assessment due date)</w:t>
-            </w:r>
-            <w:proofErr w:type="gramEnd"/>
+              <w:t xml:space="preserve"> (assessment due date)</w:t>
+            </w:r>
           </w:p>
           <w:p>
             <w:pPr>
@@ -2282,7 +2246,6 @@
           <w:sz w:val="22"/>
           <w:szCs w:val="22"/>
         </w:rPr>
-        <w:lastRenderedPageBreak/>
         <w:t>Task 1.</w:t>
       </w:r>
       <w:r>
@@ -3624,6 +3587,7 @@
           <w:i/>
           <w:szCs w:val="22"/>
         </w:rPr>
+        <w:lastRenderedPageBreak/>
         <w:t>D</w:t>
       </w:r>
       <w:r>
@@ -3677,7 +3641,6 @@
           <w:sz w:val="22"/>
           <w:szCs w:val="22"/>
         </w:rPr>
-        <w:lastRenderedPageBreak/>
         <w:t>Task 1.</w:t>
       </w:r>
       <w:r>
@@ -4151,23 +4114,7 @@
                 <w:rFonts w:ascii="Arial" w:hAnsi="Arial" w:cs="Arial"/>
                 <w:lang w:val="en-AU" w:eastAsia="en-AU"/>
               </w:rPr>
-              <w:t xml:space="preserve">Upload the Panopto video to the assessment </w:t>
-            </w:r>
-            <w:proofErr w:type="spellStart"/>
-            <w:r>
-              <w:rPr>
-                <w:rFonts w:ascii="Arial" w:hAnsi="Arial" w:cs="Arial"/>
-                <w:lang w:val="en-AU" w:eastAsia="en-AU"/>
-              </w:rPr>
-              <w:t>dropbox</w:t>
-            </w:r>
-            <w:proofErr w:type="spellEnd"/>
-            <w:r>
-              <w:rPr>
-                <w:rFonts w:ascii="Arial" w:hAnsi="Arial" w:cs="Arial"/>
-                <w:lang w:val="en-AU" w:eastAsia="en-AU"/>
-              </w:rPr>
-              <w:t xml:space="preserve"> for this unit</w:t>
+              <w:t>Upload the Panopto video to the assessment dropbox for this unit</w:t>
             </w:r>
             <w:r>
               <w:rPr>
@@ -5004,7 +4951,6 @@
                 <w:lang w:eastAsia="en-AU" w:bidi="hi-IN"/>
               </w:rPr>
             </w:pPr>
-            <w:proofErr w:type="spellStart"/>
             <w:r>
               <w:rPr>
                 <w:rFonts w:ascii="Verdana" w:hAnsi="Verdana"/>
@@ -5012,17 +4958,7 @@
                 <w:color w:val="auto"/>
                 <w:lang w:eastAsia="en-AU" w:bidi="hi-IN"/>
               </w:rPr>
-              <w:t>e.g</w:t>
-            </w:r>
-            <w:proofErr w:type="spellEnd"/>
-            <w:r>
-              <w:rPr>
-                <w:rFonts w:ascii="Verdana" w:hAnsi="Verdana"/>
-                <w:i/>
-                <w:color w:val="auto"/>
-                <w:lang w:eastAsia="en-AU" w:bidi="hi-IN"/>
-              </w:rPr>
-              <w:t xml:space="preserve"> Add a new record for the first time</w:t>
+              <w:t>e.g Add a new record for the first time</w:t>
             </w:r>
           </w:p>
         </w:tc>
@@ -5053,27 +4989,7 @@
                 <w:color w:val="auto"/>
                 <w:lang w:eastAsia="en-AU" w:bidi="hi-IN"/>
               </w:rPr>
-              <w:t xml:space="preserve">Text file is created; username, password and URL are </w:t>
-            </w:r>
-            <w:proofErr w:type="gramStart"/>
-            <w:r>
-              <w:rPr>
-                <w:rFonts w:ascii="Verdana" w:hAnsi="Verdana"/>
-                <w:i/>
-                <w:color w:val="auto"/>
-                <w:lang w:eastAsia="en-AU" w:bidi="hi-IN"/>
-              </w:rPr>
-              <w:t>add</w:t>
-            </w:r>
-            <w:proofErr w:type="gramEnd"/>
-            <w:r>
-              <w:rPr>
-                <w:rFonts w:ascii="Verdana" w:hAnsi="Verdana"/>
-                <w:i/>
-                <w:color w:val="auto"/>
-                <w:lang w:eastAsia="en-AU" w:bidi="hi-IN"/>
-              </w:rPr>
-              <w:t xml:space="preserve"> to the text file</w:t>
+              <w:t>Text file is created; username, password and URL are add to the text file</w:t>
             </w:r>
             <w:r>
               <w:rPr>
@@ -5477,25 +5393,7 @@
           <w:sz w:val="22"/>
           <w:szCs w:val="22"/>
         </w:rPr>
-        <w:t>Make one final GitHub commit and included the words "supervisor sign-off" as a comment in your .</w:t>
-      </w:r>
-      <w:proofErr w:type="spellStart"/>
-      <w:r>
-        <w:rPr>
-          <w:rFonts w:cs="Arial"/>
-          <w:sz w:val="22"/>
-          <w:szCs w:val="22"/>
-        </w:rPr>
-        <w:t>py</w:t>
-      </w:r>
-      <w:proofErr w:type="spellEnd"/>
-      <w:r>
-        <w:rPr>
-          <w:rFonts w:cs="Arial"/>
-          <w:sz w:val="22"/>
-          <w:szCs w:val="22"/>
-        </w:rPr>
-        <w:t xml:space="preserve"> file and </w:t>
+        <w:t xml:space="preserve">Make one final GitHub commit and included the words "supervisor sign-off" as a comment in your .py file and </w:t>
       </w:r>
       <w:r>
         <w:rPr>
@@ -5551,18 +5449,8 @@
           <w:sz w:val="22"/>
           <w:szCs w:val="22"/>
         </w:rPr>
-        <w:t xml:space="preserve">remote </w:t>
-      </w:r>
-      <w:proofErr w:type="spellStart"/>
-      <w:r>
-        <w:rPr>
-          <w:rFonts w:cs="Arial"/>
-          <w:sz w:val="22"/>
-          <w:szCs w:val="22"/>
-        </w:rPr>
-        <w:t>Github</w:t>
-      </w:r>
-      <w:proofErr w:type="spellEnd"/>
+        <w:t>remote Github</w:t>
+      </w:r>
       <w:r>
         <w:rPr>
           <w:rFonts w:cs="Arial"/>
@@ -6132,15 +6020,7 @@
             </w:r>
             <w:r>
               <w:br/>
-              <w:t>(</w:t>
-            </w:r>
-            <w:proofErr w:type="spellStart"/>
-            <w:r>
-              <w:t>i.e</w:t>
-            </w:r>
-            <w:proofErr w:type="spellEnd"/>
-            <w:r>
-              <w:t xml:space="preserve"> list, dictionary, tuple or set)</w:t>
+              <w:t>(i.e list, dictionary, tuple or set)</w:t>
             </w:r>
             <w:r>
               <w:br/>
@@ -6341,7 +6221,6 @@
           <w:szCs w:val="21"/>
         </w:rPr>
       </w:pPr>
-      <w:proofErr w:type="gramStart"/>
       <w:r>
         <w:rPr>
           <w:rFonts w:ascii="Consolas" w:hAnsi="Consolas"/>
@@ -6360,7 +6239,6 @@
         </w:rPr>
         <w:t>(</w:t>
       </w:r>
-      <w:proofErr w:type="gramEnd"/>
       <w:r>
         <w:rPr>
           <w:rFonts w:ascii="Consolas" w:hAnsi="Consolas"/>
@@ -6377,17 +6255,7 @@
           <w:sz w:val="21"/>
           <w:szCs w:val="21"/>
         </w:rPr>
-        <w:t>\</w:t>
-      </w:r>
-      <w:proofErr w:type="spellStart"/>
-      <w:r>
-        <w:rPr>
-          <w:rFonts w:ascii="Consolas" w:hAnsi="Consolas"/>
-          <w:color w:val="D7BA7D"/>
-          <w:sz w:val="21"/>
-          <w:szCs w:val="21"/>
-        </w:rPr>
-        <w:t>n</w:t>
+        <w:t>\n</w:t>
       </w:r>
       <w:r>
         <w:rPr>
@@ -6396,17 +6264,7 @@
           <w:sz w:val="21"/>
           <w:szCs w:val="21"/>
         </w:rPr>
-        <w:t>This</w:t>
-      </w:r>
-      <w:proofErr w:type="spellEnd"/>
-      <w:r>
-        <w:rPr>
-          <w:rFonts w:ascii="Consolas" w:hAnsi="Consolas"/>
-          <w:color w:val="CE9178"/>
-          <w:sz w:val="21"/>
-          <w:szCs w:val="21"/>
-        </w:rPr>
-        <w:t xml:space="preserve"> program</w:t>
+        <w:t>This program</w:t>
       </w:r>
       <w:r>
         <w:rPr>
@@ -6576,7 +6434,6 @@
         </w:rPr>
         <w:t xml:space="preserve"> </w:t>
       </w:r>
-      <w:proofErr w:type="gramStart"/>
       <w:r>
         <w:rPr>
           <w:rFonts w:ascii="Consolas" w:hAnsi="Consolas"/>
@@ -6593,17 +6450,7 @@
           <w:sz w:val="21"/>
           <w:szCs w:val="21"/>
         </w:rPr>
-        <w:t xml:space="preserve"> !</w:t>
-      </w:r>
-      <w:proofErr w:type="gramEnd"/>
-      <w:r>
-        <w:rPr>
-          <w:rFonts w:ascii="Consolas" w:hAnsi="Consolas"/>
-          <w:color w:val="D4D4D4"/>
-          <w:sz w:val="21"/>
-          <w:szCs w:val="21"/>
-        </w:rPr>
-        <w:t xml:space="preserve">= </w:t>
+        <w:t xml:space="preserve"> != </w:t>
       </w:r>
       <w:r>
         <w:rPr>
@@ -6710,17 +6557,7 @@
           <w:sz w:val="21"/>
           <w:szCs w:val="21"/>
         </w:rPr>
-        <w:t>\</w:t>
-      </w:r>
-      <w:proofErr w:type="gramStart"/>
-      <w:r>
-        <w:rPr>
-          <w:rFonts w:ascii="Consolas" w:hAnsi="Consolas"/>
-          <w:color w:val="D7BA7D"/>
-          <w:sz w:val="21"/>
-          <w:szCs w:val="21"/>
-        </w:rPr>
-        <w:t>n</w:t>
+        <w:t>\n</w:t>
       </w:r>
       <w:r>
         <w:rPr>
@@ -6729,17 +6566,7 @@
           <w:sz w:val="21"/>
           <w:szCs w:val="21"/>
         </w:rPr>
-        <w:t>[</w:t>
-      </w:r>
-      <w:proofErr w:type="gramEnd"/>
-      <w:r>
-        <w:rPr>
-          <w:rFonts w:ascii="Consolas" w:hAnsi="Consolas"/>
-          <w:color w:val="CE9178"/>
-          <w:sz w:val="21"/>
-          <w:szCs w:val="21"/>
-        </w:rPr>
-        <w:t>1] Enter 1 to create an encryption key."</w:t>
+        <w:t>[1] Enter 1 to create an encryption key."</w:t>
       </w:r>
       <w:r>
         <w:rPr>
@@ -6772,7 +6599,6 @@
         </w:rPr>
         <w:t xml:space="preserve">    </w:t>
       </w:r>
-      <w:proofErr w:type="gramStart"/>
       <w:r>
         <w:rPr>
           <w:rFonts w:ascii="Consolas" w:hAnsi="Consolas"/>
@@ -6791,7 +6617,6 @@
         </w:rPr>
         <w:t>(</w:t>
       </w:r>
-      <w:proofErr w:type="gramEnd"/>
       <w:r>
         <w:rPr>
           <w:rFonts w:ascii="Consolas" w:hAnsi="Consolas"/>
@@ -6832,7 +6657,6 @@
         </w:rPr>
         <w:t xml:space="preserve">    </w:t>
       </w:r>
-      <w:proofErr w:type="gramStart"/>
       <w:r>
         <w:rPr>
           <w:rFonts w:ascii="Consolas" w:hAnsi="Consolas"/>
@@ -6851,7 +6675,6 @@
         </w:rPr>
         <w:t>(</w:t>
       </w:r>
-      <w:proofErr w:type="gramEnd"/>
       <w:r>
         <w:rPr>
           <w:rFonts w:ascii="Consolas" w:hAnsi="Consolas"/>
@@ -7021,7 +6844,6 @@
         </w:rPr>
         <w:t xml:space="preserve"> = </w:t>
       </w:r>
-      <w:proofErr w:type="gramStart"/>
       <w:r>
         <w:rPr>
           <w:rFonts w:ascii="Consolas" w:hAnsi="Consolas"/>
@@ -7040,7 +6862,6 @@
         </w:rPr>
         <w:t>(</w:t>
       </w:r>
-      <w:proofErr w:type="gramEnd"/>
       <w:r>
         <w:rPr>
           <w:rFonts w:ascii="Consolas" w:hAnsi="Consolas"/>
@@ -7057,17 +6878,7 @@
           <w:sz w:val="21"/>
           <w:szCs w:val="21"/>
         </w:rPr>
-        <w:t>\</w:t>
-      </w:r>
-      <w:proofErr w:type="spellStart"/>
-      <w:r>
-        <w:rPr>
-          <w:rFonts w:ascii="Consolas" w:hAnsi="Consolas"/>
-          <w:color w:val="D7BA7D"/>
-          <w:sz w:val="21"/>
-          <w:szCs w:val="21"/>
-        </w:rPr>
-        <w:t>n</w:t>
+        <w:t>\n</w:t>
       </w:r>
       <w:r>
         <w:rPr>
@@ -7076,17 +6887,7 @@
           <w:sz w:val="21"/>
           <w:szCs w:val="21"/>
         </w:rPr>
-        <w:t>Make</w:t>
-      </w:r>
-      <w:proofErr w:type="spellEnd"/>
-      <w:r>
-        <w:rPr>
-          <w:rFonts w:ascii="Consolas" w:hAnsi="Consolas"/>
-          <w:color w:val="CE9178"/>
-          <w:sz w:val="21"/>
-          <w:szCs w:val="21"/>
-        </w:rPr>
-        <w:t xml:space="preserve"> your choice "</w:t>
+        <w:t>Make your choice "</w:t>
       </w:r>
       <w:r>
         <w:rPr>
@@ -7248,7 +7049,6 @@
         </w:rPr>
         <w:t xml:space="preserve">        </w:t>
       </w:r>
-      <w:proofErr w:type="gramStart"/>
       <w:r>
         <w:rPr>
           <w:rFonts w:ascii="Consolas" w:hAnsi="Consolas"/>
@@ -7267,7 +7067,6 @@
         </w:rPr>
         <w:t>(</w:t>
       </w:r>
-      <w:proofErr w:type="gramEnd"/>
       <w:r>
         <w:rPr>
           <w:rFonts w:ascii="Consolas" w:hAnsi="Consolas"/>
@@ -7284,17 +7083,7 @@
           <w:sz w:val="21"/>
           <w:szCs w:val="21"/>
         </w:rPr>
-        <w:t>\</w:t>
-      </w:r>
-      <w:proofErr w:type="spellStart"/>
-      <w:r>
-        <w:rPr>
-          <w:rFonts w:ascii="Consolas" w:hAnsi="Consolas"/>
-          <w:color w:val="D7BA7D"/>
-          <w:sz w:val="21"/>
-          <w:szCs w:val="21"/>
-        </w:rPr>
-        <w:t>n</w:t>
+        <w:t>\n</w:t>
       </w:r>
       <w:r>
         <w:rPr>
@@ -7303,17 +7092,7 @@
           <w:sz w:val="21"/>
           <w:szCs w:val="21"/>
         </w:rPr>
-        <w:t>Enter</w:t>
-      </w:r>
-      <w:proofErr w:type="spellEnd"/>
-      <w:r>
-        <w:rPr>
-          <w:rFonts w:ascii="Consolas" w:hAnsi="Consolas"/>
-          <w:color w:val="CE9178"/>
-          <w:sz w:val="21"/>
-          <w:szCs w:val="21"/>
-        </w:rPr>
-        <w:t xml:space="preserve"> a name for the encryption key</w:t>
+        <w:t>Enter a name for the encryption key</w:t>
       </w:r>
       <w:r>
         <w:rPr>
@@ -7364,7 +7143,6 @@
         </w:rPr>
         <w:t xml:space="preserve">    </w:t>
       </w:r>
-      <w:proofErr w:type="spellStart"/>
       <w:r>
         <w:rPr>
           <w:rFonts w:ascii="Consolas" w:hAnsi="Consolas"/>
@@ -7374,7 +7152,6 @@
         </w:rPr>
         <w:t>elif</w:t>
       </w:r>
-      <w:proofErr w:type="spellEnd"/>
       <w:r>
         <w:rPr>
           <w:rFonts w:ascii="Consolas" w:hAnsi="Consolas"/>
@@ -7442,7 +7219,6 @@
         </w:rPr>
         <w:t xml:space="preserve">        </w:t>
       </w:r>
-      <w:proofErr w:type="gramStart"/>
       <w:r>
         <w:rPr>
           <w:rFonts w:ascii="Consolas" w:hAnsi="Consolas"/>
@@ -7461,7 +7237,6 @@
         </w:rPr>
         <w:t>(</w:t>
       </w:r>
-      <w:proofErr w:type="gramEnd"/>
       <w:r>
         <w:rPr>
           <w:rFonts w:ascii="Consolas" w:hAnsi="Consolas"/>
@@ -7478,17 +7253,7 @@
           <w:sz w:val="21"/>
           <w:szCs w:val="21"/>
         </w:rPr>
-        <w:t>\</w:t>
-      </w:r>
-      <w:proofErr w:type="spellStart"/>
-      <w:r>
-        <w:rPr>
-          <w:rFonts w:ascii="Consolas" w:hAnsi="Consolas"/>
-          <w:color w:val="D7BA7D"/>
-          <w:sz w:val="21"/>
-          <w:szCs w:val="21"/>
-        </w:rPr>
-        <w:t>n</w:t>
+        <w:t>\n</w:t>
       </w:r>
       <w:r>
         <w:rPr>
@@ -7497,17 +7262,7 @@
           <w:sz w:val="21"/>
           <w:szCs w:val="21"/>
         </w:rPr>
-        <w:t>Enter</w:t>
-      </w:r>
-      <w:proofErr w:type="spellEnd"/>
-      <w:r>
-        <w:rPr>
-          <w:rFonts w:ascii="Consolas" w:hAnsi="Consolas"/>
-          <w:color w:val="CE9178"/>
-          <w:sz w:val="21"/>
-          <w:szCs w:val="21"/>
-        </w:rPr>
-        <w:t xml:space="preserve"> …….</w:t>
+        <w:t>Enter …….</w:t>
       </w:r>
       <w:r>
         <w:rPr>
@@ -7558,7 +7313,6 @@
         </w:rPr>
         <w:t xml:space="preserve">    </w:t>
       </w:r>
-      <w:proofErr w:type="spellStart"/>
       <w:r>
         <w:rPr>
           <w:rFonts w:ascii="Consolas" w:hAnsi="Consolas"/>
@@ -7568,7 +7322,6 @@
         </w:rPr>
         <w:t>elif</w:t>
       </w:r>
-      <w:proofErr w:type="spellEnd"/>
       <w:r>
         <w:rPr>
           <w:rFonts w:ascii="Consolas" w:hAnsi="Consolas"/>
@@ -7636,7 +7389,6 @@
         </w:rPr>
         <w:t xml:space="preserve">        </w:t>
       </w:r>
-      <w:proofErr w:type="gramStart"/>
       <w:r>
         <w:rPr>
           <w:rFonts w:ascii="Consolas" w:hAnsi="Consolas"/>
@@ -7655,7 +7407,6 @@
         </w:rPr>
         <w:t>(</w:t>
       </w:r>
-      <w:proofErr w:type="gramEnd"/>
       <w:r>
         <w:rPr>
           <w:rFonts w:ascii="Consolas" w:hAnsi="Consolas"/>
@@ -7672,17 +7423,7 @@
           <w:sz w:val="21"/>
           <w:szCs w:val="21"/>
         </w:rPr>
-        <w:t>\</w:t>
-      </w:r>
-      <w:proofErr w:type="spellStart"/>
-      <w:r>
-        <w:rPr>
-          <w:rFonts w:ascii="Consolas" w:hAnsi="Consolas"/>
-          <w:color w:val="D7BA7D"/>
-          <w:sz w:val="21"/>
-          <w:szCs w:val="21"/>
-        </w:rPr>
-        <w:t>n</w:t>
+        <w:t>\n</w:t>
       </w:r>
       <w:r>
         <w:rPr>
@@ -7691,17 +7432,7 @@
           <w:sz w:val="21"/>
           <w:szCs w:val="21"/>
         </w:rPr>
-        <w:t>Enter</w:t>
-      </w:r>
-      <w:proofErr w:type="spellEnd"/>
-      <w:r>
-        <w:rPr>
-          <w:rFonts w:ascii="Consolas" w:hAnsi="Consolas"/>
-          <w:color w:val="CE9178"/>
-          <w:sz w:val="21"/>
-          <w:szCs w:val="21"/>
-        </w:rPr>
-        <w:t xml:space="preserve"> ……</w:t>
+        <w:t>Enter ……</w:t>
       </w:r>
       <w:r>
         <w:rPr>
@@ -7752,7 +7483,6 @@
         </w:rPr>
         <w:t xml:space="preserve">    </w:t>
       </w:r>
-      <w:proofErr w:type="spellStart"/>
       <w:r>
         <w:rPr>
           <w:rFonts w:ascii="Consolas" w:hAnsi="Consolas"/>
@@ -7762,7 +7492,6 @@
         </w:rPr>
         <w:t>elif</w:t>
       </w:r>
-      <w:proofErr w:type="spellEnd"/>
       <w:r>
         <w:rPr>
           <w:rFonts w:ascii="Consolas" w:hAnsi="Consolas"/>
@@ -7830,7 +7559,6 @@
         </w:rPr>
         <w:t xml:space="preserve">        </w:t>
       </w:r>
-      <w:proofErr w:type="gramStart"/>
       <w:r>
         <w:rPr>
           <w:rFonts w:ascii="Consolas" w:hAnsi="Consolas"/>
@@ -7849,7 +7577,6 @@
         </w:rPr>
         <w:t>(</w:t>
       </w:r>
-      <w:proofErr w:type="gramEnd"/>
       <w:r>
         <w:rPr>
           <w:rFonts w:ascii="Consolas" w:hAnsi="Consolas"/>
@@ -7866,17 +7593,7 @@
           <w:sz w:val="21"/>
           <w:szCs w:val="21"/>
         </w:rPr>
-        <w:t>\</w:t>
-      </w:r>
-      <w:proofErr w:type="spellStart"/>
-      <w:r>
-        <w:rPr>
-          <w:rFonts w:ascii="Consolas" w:hAnsi="Consolas"/>
-          <w:color w:val="D7BA7D"/>
-          <w:sz w:val="21"/>
-          <w:szCs w:val="21"/>
-        </w:rPr>
-        <w:t>n</w:t>
+        <w:t>\n</w:t>
       </w:r>
       <w:r>
         <w:rPr>
@@ -7885,17 +7602,7 @@
           <w:sz w:val="21"/>
           <w:szCs w:val="21"/>
         </w:rPr>
-        <w:t>Exiting</w:t>
-      </w:r>
-      <w:proofErr w:type="spellEnd"/>
-      <w:r>
-        <w:rPr>
-          <w:rFonts w:ascii="Consolas" w:hAnsi="Consolas"/>
-          <w:color w:val="CE9178"/>
-          <w:sz w:val="21"/>
-          <w:szCs w:val="21"/>
-        </w:rPr>
-        <w:t xml:space="preserve"> the menu</w:t>
+        <w:t>Exiting the menu</w:t>
       </w:r>
       <w:r>
         <w:rPr>
@@ -7986,7 +7693,6 @@
         </w:rPr>
         <w:t xml:space="preserve">        </w:t>
       </w:r>
-      <w:proofErr w:type="gramStart"/>
       <w:r>
         <w:rPr>
           <w:rFonts w:ascii="Consolas" w:hAnsi="Consolas"/>
@@ -8005,7 +7711,6 @@
         </w:rPr>
         <w:t>(</w:t>
       </w:r>
-      <w:proofErr w:type="gramEnd"/>
       <w:r>
         <w:rPr>
           <w:rFonts w:ascii="Consolas" w:hAnsi="Consolas"/>
@@ -8022,17 +7727,7 @@
           <w:sz w:val="21"/>
           <w:szCs w:val="21"/>
         </w:rPr>
-        <w:t>\</w:t>
-      </w:r>
-      <w:proofErr w:type="spellStart"/>
-      <w:r>
-        <w:rPr>
-          <w:rFonts w:ascii="Consolas" w:hAnsi="Consolas"/>
-          <w:color w:val="D7BA7D"/>
-          <w:sz w:val="21"/>
-          <w:szCs w:val="21"/>
-        </w:rPr>
-        <w:t>n</w:t>
+        <w:t>\n</w:t>
       </w:r>
       <w:r>
         <w:rPr>
@@ -8041,17 +7736,7 @@
           <w:sz w:val="21"/>
           <w:szCs w:val="21"/>
         </w:rPr>
-        <w:t>Invalid</w:t>
-      </w:r>
-      <w:proofErr w:type="spellEnd"/>
-      <w:r>
-        <w:rPr>
-          <w:rFonts w:ascii="Consolas" w:hAnsi="Consolas"/>
-          <w:color w:val="CE9178"/>
-          <w:sz w:val="21"/>
-          <w:szCs w:val="21"/>
-        </w:rPr>
-        <w:t xml:space="preserve"> option, please try again.</w:t>
+        <w:t>Invalid option, please try again.</w:t>
       </w:r>
       <w:r>
         <w:rPr>
@@ -8137,7 +7822,6 @@
           <w:szCs w:val="21"/>
         </w:rPr>
       </w:pPr>
-      <w:proofErr w:type="gramStart"/>
       <w:r>
         <w:rPr>
           <w:rFonts w:ascii="Consolas" w:hAnsi="Consolas"/>
@@ -8156,7 +7840,6 @@
         </w:rPr>
         <w:t>(</w:t>
       </w:r>
-      <w:proofErr w:type="gramEnd"/>
       <w:r>
         <w:rPr>
           <w:rFonts w:ascii="Consolas" w:hAnsi="Consolas"/>
@@ -8220,7 +7903,6 @@
           <w:szCs w:val="21"/>
         </w:rPr>
       </w:pPr>
-      <w:proofErr w:type="spellStart"/>
       <w:r>
         <w:rPr>
           <w:rFonts w:ascii="Consolas" w:hAnsi="Consolas"/>
@@ -8230,7 +7912,6 @@
         </w:rPr>
         <w:t>clearText</w:t>
       </w:r>
-      <w:proofErr w:type="spellEnd"/>
       <w:r>
         <w:rPr>
           <w:rFonts w:ascii="Consolas" w:hAnsi="Consolas"/>
@@ -8247,27 +7928,7 @@
           <w:sz w:val="16"/>
           <w:szCs w:val="21"/>
         </w:rPr>
-        <w:t>"</w:t>
-      </w:r>
-      <w:proofErr w:type="spellStart"/>
-      <w:r>
-        <w:rPr>
-          <w:rFonts w:ascii="Consolas" w:hAnsi="Consolas"/>
-          <w:color w:val="CE9178"/>
-          <w:sz w:val="16"/>
-          <w:szCs w:val="21"/>
-        </w:rPr>
-        <w:t>myPassword</w:t>
-      </w:r>
-      <w:proofErr w:type="spellEnd"/>
-      <w:r>
-        <w:rPr>
-          <w:rFonts w:ascii="Consolas" w:hAnsi="Consolas"/>
-          <w:color w:val="CE9178"/>
-          <w:sz w:val="16"/>
-          <w:szCs w:val="21"/>
-        </w:rPr>
-        <w:t>"</w:t>
+        <w:t>"myPassword"</w:t>
       </w:r>
     </w:p>
     <w:p>
@@ -8307,27 +7968,7 @@
           <w:sz w:val="16"/>
           <w:szCs w:val="21"/>
         </w:rPr>
-        <w:t>"0123456789ABCDEFGHIJKLMNOPQRSTUVWXYZabcdefghijklmnopqrstuvwxyz`</w:t>
-      </w:r>
-      <w:proofErr w:type="gramStart"/>
-      <w:r>
-        <w:rPr>
-          <w:rFonts w:ascii="Consolas" w:hAnsi="Consolas"/>
-          <w:color w:val="CE9178"/>
-          <w:sz w:val="16"/>
-          <w:szCs w:val="21"/>
-        </w:rPr>
-        <w:t>~!@</w:t>
-      </w:r>
-      <w:proofErr w:type="gramEnd"/>
-      <w:r>
-        <w:rPr>
-          <w:rFonts w:ascii="Consolas" w:hAnsi="Consolas"/>
-          <w:color w:val="CE9178"/>
-          <w:sz w:val="16"/>
-          <w:szCs w:val="21"/>
-        </w:rPr>
-        <w:t>#$%^&amp;*()_-=|\}]{[</w:t>
+        <w:t>"0123456789ABCDEFGHIJKLMNOPQRSTUVWXYZabcdefghijklmnopqrstuvwxyz`~!@#$%^&amp;*()_-=|\}]{[</w:t>
       </w:r>
       <w:r>
         <w:rPr>
@@ -8360,7 +8001,6 @@
           <w:szCs w:val="21"/>
         </w:rPr>
       </w:pPr>
-      <w:proofErr w:type="spellStart"/>
       <w:r>
         <w:rPr>
           <w:rFonts w:ascii="Consolas" w:hAnsi="Consolas"/>
@@ -8370,7 +8010,6 @@
         </w:rPr>
         <w:t>encText</w:t>
       </w:r>
-      <w:proofErr w:type="spellEnd"/>
       <w:r>
         <w:rPr>
           <w:rFonts w:ascii="Consolas" w:hAnsi="Consolas"/>
@@ -8387,17 +8026,7 @@
           <w:sz w:val="16"/>
           <w:szCs w:val="21"/>
         </w:rPr>
-        <w:t>"</w:t>
-      </w:r>
-      <w:proofErr w:type="gramStart"/>
-      <w:r>
-        <w:rPr>
-          <w:rFonts w:ascii="Consolas" w:hAnsi="Consolas"/>
-          <w:color w:val="CE9178"/>
-          <w:sz w:val="16"/>
-          <w:szCs w:val="21"/>
-        </w:rPr>
-        <w:t>"</w:t>
+        <w:t>""</w:t>
       </w:r>
       <w:r>
         <w:rPr>
@@ -8417,7 +8046,6 @@
         </w:rPr>
         <w:t>join</w:t>
       </w:r>
-      <w:proofErr w:type="gramEnd"/>
       <w:r>
         <w:rPr>
           <w:rFonts w:ascii="Consolas" w:hAnsi="Consolas"/>
@@ -8427,7 +8055,6 @@
         </w:rPr>
         <w:t>([</w:t>
       </w:r>
-      <w:proofErr w:type="spellStart"/>
       <w:r>
         <w:rPr>
           <w:rFonts w:ascii="Consolas" w:hAnsi="Consolas"/>
@@ -8437,7 +8064,6 @@
         </w:rPr>
         <w:t>charSet</w:t>
       </w:r>
-      <w:proofErr w:type="spellEnd"/>
       <w:r>
         <w:rPr>
           <w:rFonts w:ascii="Consolas" w:hAnsi="Consolas"/>
@@ -8447,7 +8073,6 @@
         </w:rPr>
         <w:t>[(</w:t>
       </w:r>
-      <w:proofErr w:type="spellStart"/>
       <w:r>
         <w:rPr>
           <w:rFonts w:ascii="Consolas" w:hAnsi="Consolas"/>
@@ -8475,7 +8100,6 @@
         </w:rPr>
         <w:t>find</w:t>
       </w:r>
-      <w:proofErr w:type="spellEnd"/>
       <w:r>
         <w:rPr>
           <w:rFonts w:ascii="Consolas" w:hAnsi="Consolas"/>
@@ -8593,7 +8217,6 @@
         </w:rPr>
         <w:t xml:space="preserve"> </w:t>
       </w:r>
-      <w:proofErr w:type="spellStart"/>
       <w:r>
         <w:rPr>
           <w:rFonts w:ascii="Consolas" w:hAnsi="Consolas"/>
@@ -8603,7 +8226,6 @@
         </w:rPr>
         <w:t>clearText</w:t>
       </w:r>
-      <w:proofErr w:type="spellEnd"/>
       <w:r>
         <w:rPr>
           <w:rFonts w:ascii="Consolas" w:hAnsi="Consolas"/>
@@ -8644,7 +8266,6 @@
         </w:rPr>
         <w:t>(</w:t>
       </w:r>
-      <w:proofErr w:type="spellStart"/>
       <w:r>
         <w:rPr>
           <w:rFonts w:ascii="Consolas" w:hAnsi="Consolas"/>
@@ -8654,7 +8275,6 @@
         </w:rPr>
         <w:t>encText</w:t>
       </w:r>
-      <w:proofErr w:type="spellEnd"/>
       <w:r>
         <w:rPr>
           <w:rFonts w:ascii="Consolas" w:hAnsi="Consolas"/>

</xml_diff>